<commit_message>
Add lindseys_contrib - updated formatting
Executive Summary and Overview, Scenarios, and Use Cases
</commit_message>
<xml_diff>
--- a/milestones/milestone-1/lindseys_contrib.docx
+++ b/milestones/milestone-1/lindseys_contrib.docx
@@ -459,55 +459,158 @@
     <w:p>
       <w:pPr>
         <w:ind w:firstLine="720"/>
-        <w:rPr>
-          <w:color w:val="1F3864"/>
-          <w:sz w:val="24"/>
-          <w:szCs w:val="24"/>
-        </w:rPr>
-      </w:pPr>
-      <w:r>
-        <w:rPr>
-          <w:color w:val="1F3864"/>
-          <w:sz w:val="24"/>
-          <w:szCs w:val="24"/>
-        </w:rPr>
-        <w:t>With people spending more time at home, they are also spending more time on the internet. Two of the things that the internet is most well-known for are social media and pictures of cute animals.  With the Pet Park, users experience the best of both worlds – an always positive social media experience and as many cute animal pictures as they would like to see.</w:t>
+        <w:jc w:val="both"/>
+        <w:rPr>
+          <w:color w:val="1F3864"/>
+          <w:sz w:val="24"/>
+          <w:szCs w:val="24"/>
+        </w:rPr>
+      </w:pPr>
+      <w:r>
+        <w:rPr>
+          <w:color w:val="1F3864"/>
+          <w:sz w:val="24"/>
+          <w:szCs w:val="24"/>
+        </w:rPr>
+        <w:t xml:space="preserve">With people spending more time at home, they are also spending more time on the internet. Two of the things that the internet is most well-known for are social media and pictures of cute animals.  With </w:t>
+      </w:r>
+      <w:proofErr w:type="gramStart"/>
+      <w:r>
+        <w:rPr>
+          <w:color w:val="1F3864"/>
+          <w:sz w:val="24"/>
+          <w:szCs w:val="24"/>
+        </w:rPr>
+        <w:t>T</w:t>
+      </w:r>
+      <w:r>
+        <w:rPr>
+          <w:color w:val="1F3864"/>
+          <w:sz w:val="24"/>
+          <w:szCs w:val="24"/>
+        </w:rPr>
+        <w:t>he</w:t>
+      </w:r>
+      <w:proofErr w:type="gramEnd"/>
+      <w:r>
+        <w:rPr>
+          <w:color w:val="1F3864"/>
+          <w:sz w:val="24"/>
+          <w:szCs w:val="24"/>
+        </w:rPr>
+        <w:t xml:space="preserve"> Pet Park, users experience the best of both worlds – an always positive social media experience and as many cute animal pictures as they would like to see.</w:t>
       </w:r>
     </w:p>
     <w:p>
       <w:pPr>
         <w:ind w:firstLine="720"/>
-        <w:rPr>
-          <w:color w:val="1F3864"/>
-          <w:sz w:val="24"/>
-          <w:szCs w:val="24"/>
-        </w:rPr>
-      </w:pPr>
-      <w:r>
-        <w:rPr>
-          <w:color w:val="1F3864"/>
-          <w:sz w:val="24"/>
-          <w:szCs w:val="24"/>
-        </w:rPr>
-        <w:t>This project is unique, as it will ensure only positive social media interactions – no dislikes or negativity. Users post pictures of their pets to share with other animal lowers.  Other users will give pet pictures “treats” if they like them and have the option to leave positive comments, as well.  There are no image filters, which means that users will see 100% authentic pictures. This sort of positivity and realism is what people need during times of uncertainty and Pet Park is the perfect “pick me up” for casual browsing.</w:t>
+        <w:jc w:val="both"/>
+        <w:rPr>
+          <w:color w:val="1F3864"/>
+          <w:sz w:val="24"/>
+          <w:szCs w:val="24"/>
+        </w:rPr>
+      </w:pPr>
+      <w:r>
+        <w:rPr>
+          <w:color w:val="1F3864"/>
+          <w:sz w:val="24"/>
+          <w:szCs w:val="24"/>
+        </w:rPr>
+        <w:t>This project is unique, as it will ensure only positive social media interactions – no dislikes or negativity. Users post pictures of their pets to share with other animal lo</w:t>
+      </w:r>
+      <w:r>
+        <w:rPr>
+          <w:color w:val="1F3864"/>
+          <w:sz w:val="24"/>
+          <w:szCs w:val="24"/>
+        </w:rPr>
+        <w:t>v</w:t>
+      </w:r>
+      <w:r>
+        <w:rPr>
+          <w:color w:val="1F3864"/>
+          <w:sz w:val="24"/>
+          <w:szCs w:val="24"/>
+        </w:rPr>
+        <w:t>ers.  Other users will give pet pictures “treats” if they like them and have the option to leave positive comments, as well.  There are no image filters, which means that users will see 100% authentic pictures. This sort of positivity and realism is what people need during times of uncertainty and</w:t>
+      </w:r>
+      <w:r>
+        <w:rPr>
+          <w:color w:val="1F3864"/>
+          <w:sz w:val="24"/>
+          <w:szCs w:val="24"/>
+        </w:rPr>
+        <w:t xml:space="preserve"> The</w:t>
+      </w:r>
+      <w:r>
+        <w:rPr>
+          <w:color w:val="1F3864"/>
+          <w:sz w:val="24"/>
+          <w:szCs w:val="24"/>
+        </w:rPr>
+        <w:t xml:space="preserve"> Pet Park is the perfect “pick me up” for casual browsing.</w:t>
       </w:r>
     </w:p>
     <w:p>
       <w:pPr>
         <w:ind w:firstLine="720"/>
-        <w:rPr>
-          <w:color w:val="1F3864"/>
-          <w:sz w:val="24"/>
-          <w:szCs w:val="24"/>
-        </w:rPr>
-      </w:pPr>
-      <w:r>
-        <w:rPr>
-          <w:color w:val="1F3864"/>
-          <w:sz w:val="24"/>
-          <w:szCs w:val="24"/>
-        </w:rPr>
-        <w:t>The Pet Park is targeted to all age groups, as all content will be family friendly. If a user finds a picture they would like to share, they can share the Pet Park Post with their family and friends, which will help them stay connected. With the Pet Park, animal lovers of all ages will experience a walk in the park, while they remain safely at home.</w:t>
+        <w:jc w:val="both"/>
+        <w:rPr>
+          <w:color w:val="1F3864"/>
+          <w:sz w:val="24"/>
+          <w:szCs w:val="24"/>
+        </w:rPr>
+      </w:pPr>
+      <w:r>
+        <w:rPr>
+          <w:color w:val="1F3864"/>
+          <w:sz w:val="24"/>
+          <w:szCs w:val="24"/>
+        </w:rPr>
+        <w:t xml:space="preserve">The Pet Park is targeted to all age groups, as all content will be family friendly. If a user finds a picture they would like to share, they can share </w:t>
+      </w:r>
+      <w:r>
+        <w:rPr>
+          <w:color w:val="1F3864"/>
+          <w:sz w:val="24"/>
+          <w:szCs w:val="24"/>
+        </w:rPr>
+        <w:t>T</w:t>
+      </w:r>
+      <w:r>
+        <w:rPr>
+          <w:color w:val="1F3864"/>
+          <w:sz w:val="24"/>
+          <w:szCs w:val="24"/>
+        </w:rPr>
+        <w:t xml:space="preserve">he Pet Park Post with their family and friends, which will help them stay connected. With </w:t>
+      </w:r>
+      <w:proofErr w:type="gramStart"/>
+      <w:r>
+        <w:rPr>
+          <w:color w:val="1F3864"/>
+          <w:sz w:val="24"/>
+          <w:szCs w:val="24"/>
+        </w:rPr>
+        <w:t>T</w:t>
+      </w:r>
+      <w:r>
+        <w:rPr>
+          <w:color w:val="1F3864"/>
+          <w:sz w:val="24"/>
+          <w:szCs w:val="24"/>
+        </w:rPr>
+        <w:t>he</w:t>
+      </w:r>
+      <w:proofErr w:type="gramEnd"/>
+      <w:r>
+        <w:rPr>
+          <w:color w:val="1F3864"/>
+          <w:sz w:val="24"/>
+          <w:szCs w:val="24"/>
+        </w:rPr>
+        <w:t xml:space="preserve"> Pet Park, animal lovers of all ages will experience a walk in the park, while they remain safely at home.</w:t>
       </w:r>
     </w:p>
     <w:p>
@@ -532,7 +635,7 @@
       </w:pPr>
       <w:r>
         <w:pict w14:anchorId="477A7A71">
-          <v:shape id="Graphic 5" o:spid="_x0000_i1025" type="#_x0000_t75" alt="Coffee" style="width:13.3pt;height:13.3pt;visibility:visible" o:gfxdata="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">
+          <v:shape id="Graphic 5" o:spid="_x0000_i1026" type="#_x0000_t75" alt="Coffee" style="width:13.5pt;height:13.5pt;visibility:visible" o:gfxdata="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">
             <v:imagedata r:id="rId9" o:title="" cropbottom="-244f" cropleft="-5188f" cropright="-3004f"/>
           </v:shape>
         </w:pict>
@@ -598,7 +701,7 @@
       </w:pPr>
       <w:r>
         <w:pict w14:anchorId="40B82D2C">
-          <v:shape id="Graphic 6" o:spid="_x0000_i1026" type="#_x0000_t75" alt="Coffee" style="width:13.3pt;height:13.3pt;visibility:visible" o:gfxdata="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">
+          <v:shape id="Graphic 6" o:spid="_x0000_i1027" type="#_x0000_t75" alt="Coffee" style="width:13.5pt;height:13.5pt;visibility:visible" o:gfxdata="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">
             <v:imagedata r:id="rId9" o:title="" cropbottom="-244f" cropleft="-5188f" cropright="-3004f"/>
           </v:shape>
         </w:pict>
@@ -664,7 +767,7 @@
       </w:pPr>
       <w:r>
         <w:pict w14:anchorId="46A0D64E">
-          <v:shape id="Picture 7" o:spid="_x0000_i1036" type="#_x0000_t75" alt="Coffee" style="width:13.3pt;height:13.3pt;visibility:visible;mso-wrap-style:square">
+          <v:shape id="Picture 7" o:spid="_x0000_i1028" type="#_x0000_t75" alt="Coffee" style="width:13.5pt;height:13.5pt;visibility:visible;mso-wrap-style:square">
             <v:imagedata r:id="rId10" o:title="Coffee"/>
           </v:shape>
         </w:pict>
@@ -688,6 +791,7 @@
         <w:tabs>
           <w:tab w:val="left" w:pos="3915"/>
         </w:tabs>
+        <w:jc w:val="both"/>
         <w:rPr>
           <w:bCs/>
           <w:color w:val="1F3864"/>
@@ -715,6 +819,7 @@
         <w:tabs>
           <w:tab w:val="left" w:pos="3915"/>
         </w:tabs>
+        <w:jc w:val="both"/>
         <w:rPr>
           <w:bCs/>
           <w:color w:val="1F3864"/>
@@ -742,6 +847,7 @@
         <w:tabs>
           <w:tab w:val="left" w:pos="3915"/>
         </w:tabs>
+        <w:jc w:val="both"/>
         <w:rPr>
           <w:bCs/>
           <w:color w:val="1F3864"/>
@@ -769,6 +875,7 @@
         <w:tabs>
           <w:tab w:val="left" w:pos="3915"/>
         </w:tabs>
+        <w:jc w:val="both"/>
         <w:rPr>
           <w:bCs/>
           <w:color w:val="1F3864"/>
@@ -796,6 +903,7 @@
         <w:tabs>
           <w:tab w:val="left" w:pos="3915"/>
         </w:tabs>
+        <w:jc w:val="both"/>
         <w:rPr>
           <w:bCs/>
           <w:color w:val="1F3864"/>
@@ -823,6 +931,7 @@
         <w:tabs>
           <w:tab w:val="left" w:pos="3915"/>
         </w:tabs>
+        <w:jc w:val="both"/>
         <w:rPr>
           <w:bCs/>
           <w:color w:val="1F3864"/>
@@ -850,6 +959,7 @@
         <w:tabs>
           <w:tab w:val="left" w:pos="3915"/>
         </w:tabs>
+        <w:jc w:val="both"/>
         <w:rPr>
           <w:bCs/>
           <w:color w:val="1F3864"/>
@@ -877,6 +987,7 @@
         <w:tabs>
           <w:tab w:val="left" w:pos="3915"/>
         </w:tabs>
+        <w:jc w:val="both"/>
         <w:rPr>
           <w:b/>
           <w:color w:val="1F3864"/>
@@ -942,8 +1053,9 @@
         </w:rPr>
       </w:pPr>
       <w:r>
+        <w:lastRenderedPageBreak/>
         <w:pict w14:anchorId="74A9CEF1">
-          <v:shape id="Graphic 7" o:spid="_x0000_i1027" type="#_x0000_t75" alt="Coffee" style="width:13.3pt;height:13.3pt;visibility:visible" o:gfxdata="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">
+          <v:shape id="Graphic 7" o:spid="_x0000_i1029" type="#_x0000_t75" alt="Coffee" style="width:13.5pt;height:13.5pt;visibility:visible" o:gfxdata="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">
             <v:imagedata r:id="rId9" o:title="" cropbottom="-244f" cropleft="-5188f" cropright="-3004f"/>
           </v:shape>
         </w:pict>
@@ -2552,7 +2664,7 @@
         <v:path o:extrusionok="f" gradientshapeok="t" o:connecttype="rect"/>
         <o:lock v:ext="edit" aspectratio="t"/>
       </v:shapetype>
-      <v:shape id="_x0000_i1033" type="#_x0000_t75" alt="Coffee" style="width:1in;height:1in;visibility:visible;mso-wrap-style:square" o:bullet="t">
+      <v:shape id="_x0000_i1038" type="#_x0000_t75" alt="Coffee" style="width:1in;height:1in;visibility:visible;mso-wrap-style:square" o:bullet="t">
         <v:imagedata r:id="rId1" o:title="Coffee"/>
       </v:shape>
     </w:pict>

</xml_diff>